<commit_message>
se agrega ordenadamente y se pesa el arbol
</commit_message>
<xml_diff>
--- a/docs/plantilla RF y Trazabilidad.docx
+++ b/docs/plantilla RF y Trazabilidad.docx
@@ -70,6 +70,13 @@
               </w:rPr>
               <w:t>R1</w:t>
             </w:r>
+            <w:r>
+              <w:rPr>
+                <w:b/>
+                <w:bCs/>
+              </w:rPr>
+              <w:t xml:space="preserve"> Leer archivo plano</w:t>
+            </w:r>
           </w:p>
         </w:tc>
       </w:tr>
@@ -117,6 +124,9 @@
             <w:pPr>
               <w:spacing w:line="240" w:lineRule="auto"/>
             </w:pPr>
+            <w:r>
+              <w:t>El programa deberá leer un archivo plano que contiene 100.000 los datos de cada participante</w:t>
+            </w:r>
           </w:p>
         </w:tc>
       </w:tr>
@@ -216,6 +226,9 @@
             <w:pPr>
               <w:spacing w:line="240" w:lineRule="auto"/>
             </w:pPr>
+            <w:r>
+              <w:t>Se ha leído los atributos de un participante</w:t>
+            </w:r>
           </w:p>
         </w:tc>
       </w:tr>
@@ -297,6 +310,13 @@
               </w:rPr>
               <w:t>R2</w:t>
             </w:r>
+            <w:r>
+              <w:rPr>
+                <w:b/>
+                <w:bCs/>
+              </w:rPr>
+              <w:t xml:space="preserve"> cargar participantes</w:t>
+            </w:r>
           </w:p>
         </w:tc>
       </w:tr>
@@ -327,12 +347,21 @@
             <w:tcW w:w="7415" w:type="dxa"/>
           </w:tcPr>
           <w:p>
-            <w:pPr>
-              <w:rPr>
-                <w:b/>
-                <w:bCs/>
-              </w:rPr>
-            </w:pPr>
+            <w:r>
+              <w:t xml:space="preserve">el programa después de leer el archivo plano deberá ir </w:t>
+            </w:r>
+            <w:r>
+              <w:t xml:space="preserve">agregando </w:t>
+            </w:r>
+            <w:r>
+              <w:t>los</w:t>
+            </w:r>
+            <w:r>
+              <w:t xml:space="preserve"> participantes</w:t>
+            </w:r>
+            <w:r>
+              <w:t xml:space="preserve"> de forma ordenada</w:t>
+            </w:r>
           </w:p>
         </w:tc>
       </w:tr>
@@ -404,12 +433,9 @@
             <w:tcW w:w="7415" w:type="dxa"/>
           </w:tcPr>
           <w:p>
-            <w:pPr>
-              <w:rPr>
-                <w:b/>
-                <w:bCs/>
-              </w:rPr>
-            </w:pPr>
+            <w:r>
+              <w:t>Se han agregado los participantes ordenadamente</w:t>
+            </w:r>
           </w:p>
         </w:tc>
       </w:tr>
@@ -474,6 +500,13 @@
               </w:rPr>
               <w:t>R3</w:t>
             </w:r>
+            <w:r>
+              <w:rPr>
+                <w:b/>
+                <w:bCs/>
+              </w:rPr>
+              <w:t xml:space="preserve"> cargar inscritos</w:t>
+            </w:r>
           </w:p>
         </w:tc>
       </w:tr>
@@ -504,12 +537,9 @@
             <w:tcW w:w="7415" w:type="dxa"/>
           </w:tcPr>
           <w:p>
-            <w:pPr>
-              <w:rPr>
-                <w:b/>
-                <w:bCs/>
-              </w:rPr>
-            </w:pPr>
+            <w:r>
+              <w:t xml:space="preserve"> El programa deberá coger el 50% de los participantes y agregarlos como inscritos</w:t>
+            </w:r>
           </w:p>
         </w:tc>
       </w:tr>
@@ -581,12 +611,9 @@
             <w:tcW w:w="7415" w:type="dxa"/>
           </w:tcPr>
           <w:p>
-            <w:pPr>
-              <w:rPr>
-                <w:b/>
-                <w:bCs/>
-              </w:rPr>
-            </w:pPr>
+            <w:r>
+              <w:t>Se han cargado los inscritos</w:t>
+            </w:r>
           </w:p>
         </w:tc>
       </w:tr>
@@ -651,6 +678,13 @@
               </w:rPr>
               <w:t>R4</w:t>
             </w:r>
+            <w:r>
+              <w:rPr>
+                <w:b/>
+                <w:bCs/>
+              </w:rPr>
+              <w:t xml:space="preserve"> buscar participantes</w:t>
+            </w:r>
           </w:p>
         </w:tc>
       </w:tr>
@@ -681,12 +715,9 @@
             <w:tcW w:w="7415" w:type="dxa"/>
           </w:tcPr>
           <w:p>
-            <w:pPr>
-              <w:rPr>
-                <w:b/>
-                <w:bCs/>
-              </w:rPr>
-            </w:pPr>
+            <w:r>
+              <w:t xml:space="preserve">El programa deberá buscar un participante por su número de identificación </w:t>
+            </w:r>
           </w:p>
         </w:tc>
       </w:tr>
@@ -728,6 +759,20 @@
                 <w:bCs/>
               </w:rPr>
             </w:pPr>
+            <w:r>
+              <w:rPr>
+                <w:b/>
+                <w:bCs/>
+              </w:rPr>
+              <w:t>I</w:t>
+            </w:r>
+            <w:r>
+              <w:rPr>
+                <w:b/>
+                <w:bCs/>
+              </w:rPr>
+              <w:t>d</w:t>
+            </w:r>
           </w:p>
         </w:tc>
       </w:tr>
@@ -764,6 +809,9 @@
                 <w:bCs/>
               </w:rPr>
             </w:pPr>
+            <w:r>
+              <w:t>Se ha encontrado el participante</w:t>
+            </w:r>
           </w:p>
         </w:tc>
       </w:tr>
@@ -828,6 +876,13 @@
               </w:rPr>
               <w:t>R5</w:t>
             </w:r>
+            <w:r>
+              <w:rPr>
+                <w:b/>
+                <w:bCs/>
+              </w:rPr>
+              <w:t xml:space="preserve"> buscar inscritos</w:t>
+            </w:r>
           </w:p>
         </w:tc>
       </w:tr>
@@ -858,12 +913,9 @@
             <w:tcW w:w="7415" w:type="dxa"/>
           </w:tcPr>
           <w:p>
-            <w:pPr>
-              <w:rPr>
-                <w:b/>
-                <w:bCs/>
-              </w:rPr>
-            </w:pPr>
+            <w:r>
+              <w:t>El programa deberá buscar un inscrito por su número de identificación</w:t>
+            </w:r>
           </w:p>
         </w:tc>
       </w:tr>
@@ -905,6 +957,13 @@
                 <w:bCs/>
               </w:rPr>
             </w:pPr>
+            <w:r>
+              <w:rPr>
+                <w:b/>
+                <w:bCs/>
+              </w:rPr>
+              <w:t>id</w:t>
+            </w:r>
           </w:p>
         </w:tc>
       </w:tr>
@@ -935,12 +994,9 @@
             <w:tcW w:w="7415" w:type="dxa"/>
           </w:tcPr>
           <w:p>
-            <w:pPr>
-              <w:rPr>
-                <w:b/>
-                <w:bCs/>
-              </w:rPr>
-            </w:pPr>
+            <w:r>
+              <w:t>Se ha encontrado el inscrito</w:t>
+            </w:r>
           </w:p>
         </w:tc>
       </w:tr>
@@ -1005,6 +1061,13 @@
               </w:rPr>
               <w:t>R6</w:t>
             </w:r>
+            <w:r>
+              <w:rPr>
+                <w:b/>
+                <w:bCs/>
+              </w:rPr>
+              <w:t xml:space="preserve"> pintar buscado</w:t>
+            </w:r>
           </w:p>
         </w:tc>
       </w:tr>
@@ -1035,12 +1098,9 @@
             <w:tcW w:w="7415" w:type="dxa"/>
           </w:tcPr>
           <w:p>
-            <w:pPr>
-              <w:rPr>
-                <w:b/>
-                <w:bCs/>
-              </w:rPr>
-            </w:pPr>
+            <w:r>
+              <w:t>El programa después de encontrar un inscrito o un participante deberá imprimir sus datos en pantalla y en caso de que no esté hacerlo saber al usuario</w:t>
+            </w:r>
           </w:p>
         </w:tc>
       </w:tr>
@@ -1077,10 +1137,6 @@
                 <w:ilvl w:val="0"/>
                 <w:numId w:val="1"/>
               </w:numPr>
-              <w:rPr>
-                <w:b/>
-                <w:bCs/>
-              </w:rPr>
             </w:pPr>
           </w:p>
         </w:tc>
@@ -1112,12 +1168,9 @@
             <w:tcW w:w="7415" w:type="dxa"/>
           </w:tcPr>
           <w:p>
-            <w:pPr>
-              <w:rPr>
-                <w:b/>
-                <w:bCs/>
-              </w:rPr>
-            </w:pPr>
+            <w:r>
+              <w:t>Se ha mostrado mensaje en pantalla</w:t>
+            </w:r>
           </w:p>
         </w:tc>
       </w:tr>
@@ -1182,6 +1235,13 @@
               </w:rPr>
               <w:t>R7</w:t>
             </w:r>
+            <w:r>
+              <w:rPr>
+                <w:b/>
+                <w:bCs/>
+              </w:rPr>
+              <w:t xml:space="preserve"> pintar árbol de un país</w:t>
+            </w:r>
           </w:p>
         </w:tc>
       </w:tr>
@@ -1337,6 +1397,7 @@
                 <w:b/>
                 <w:bCs/>
               </w:rPr>
+              <w:lastRenderedPageBreak/>
               <w:t>NOMBRE</w:t>
             </w:r>
           </w:p>
@@ -1358,6 +1419,13 @@
                 <w:bCs/>
               </w:rPr>
               <w:t>R8</w:t>
+            </w:r>
+            <w:r>
+              <w:rPr>
+                <w:b/>
+                <w:bCs/>
+              </w:rPr>
+              <w:t xml:space="preserve"> pintar lista de un país </w:t>
             </w:r>
           </w:p>
         </w:tc>
@@ -1457,7 +1525,6 @@
                 <w:b/>
                 <w:bCs/>
               </w:rPr>
-              <w:lastRenderedPageBreak/>
               <w:t>RESULTADO</w:t>
             </w:r>
           </w:p>
@@ -1486,174 +1553,6 @@
         </w:rPr>
       </w:pPr>
     </w:p>
-    <w:tbl>
-      <w:tblPr>
-        <w:tblStyle w:val="Tablaconcuadrcula"/>
-        <w:tblW w:w="0" w:type="auto"/>
-        <w:tblInd w:w="0" w:type="dxa"/>
-        <w:tblLook w:val="04A0" w:firstRow="1" w:lastRow="0" w:firstColumn="1" w:lastColumn="0" w:noHBand="0" w:noVBand="1"/>
-      </w:tblPr>
-      <w:tblGrid>
-        <w:gridCol w:w="1413"/>
-        <w:gridCol w:w="7415"/>
-      </w:tblGrid>
-      <w:tr>
-        <w:tc>
-          <w:tcPr>
-            <w:tcW w:w="1413" w:type="dxa"/>
-          </w:tcPr>
-          <w:p>
-            <w:pPr>
-              <w:jc w:val="center"/>
-              <w:rPr>
-                <w:b/>
-                <w:bCs/>
-              </w:rPr>
-            </w:pPr>
-            <w:r>
-              <w:rPr>
-                <w:b/>
-                <w:bCs/>
-              </w:rPr>
-              <w:t>NOMBRE</w:t>
-            </w:r>
-          </w:p>
-        </w:tc>
-        <w:tc>
-          <w:tcPr>
-            <w:tcW w:w="7415" w:type="dxa"/>
-          </w:tcPr>
-          <w:p>
-            <w:pPr>
-              <w:rPr>
-                <w:b/>
-                <w:bCs/>
-              </w:rPr>
-            </w:pPr>
-            <w:r>
-              <w:rPr>
-                <w:b/>
-                <w:bCs/>
-              </w:rPr>
-              <w:t>R9</w:t>
-            </w:r>
-          </w:p>
-        </w:tc>
-      </w:tr>
-      <w:tr>
-        <w:tc>
-          <w:tcPr>
-            <w:tcW w:w="1413" w:type="dxa"/>
-          </w:tcPr>
-          <w:p>
-            <w:pPr>
-              <w:jc w:val="center"/>
-              <w:rPr>
-                <w:b/>
-                <w:bCs/>
-              </w:rPr>
-            </w:pPr>
-            <w:r>
-              <w:rPr>
-                <w:b/>
-                <w:bCs/>
-              </w:rPr>
-              <w:t>RESUMEN</w:t>
-            </w:r>
-          </w:p>
-        </w:tc>
-        <w:tc>
-          <w:tcPr>
-            <w:tcW w:w="7415" w:type="dxa"/>
-          </w:tcPr>
-          <w:p>
-            <w:pPr>
-              <w:rPr>
-                <w:b/>
-                <w:bCs/>
-              </w:rPr>
-            </w:pPr>
-          </w:p>
-        </w:tc>
-      </w:tr>
-      <w:tr>
-        <w:tc>
-          <w:tcPr>
-            <w:tcW w:w="1413" w:type="dxa"/>
-          </w:tcPr>
-          <w:p>
-            <w:pPr>
-              <w:jc w:val="center"/>
-              <w:rPr>
-                <w:b/>
-                <w:bCs/>
-              </w:rPr>
-            </w:pPr>
-            <w:r>
-              <w:rPr>
-                <w:b/>
-                <w:bCs/>
-              </w:rPr>
-              <w:t>ENTRADA</w:t>
-            </w:r>
-          </w:p>
-        </w:tc>
-        <w:tc>
-          <w:tcPr>
-            <w:tcW w:w="7415" w:type="dxa"/>
-          </w:tcPr>
-          <w:p>
-            <w:pPr>
-              <w:pStyle w:val="Prrafodelista"/>
-              <w:numPr>
-                <w:ilvl w:val="0"/>
-                <w:numId w:val="1"/>
-              </w:numPr>
-              <w:rPr>
-                <w:b/>
-                <w:bCs/>
-              </w:rPr>
-            </w:pPr>
-          </w:p>
-        </w:tc>
-      </w:tr>
-      <w:tr>
-        <w:tc>
-          <w:tcPr>
-            <w:tcW w:w="1413" w:type="dxa"/>
-          </w:tcPr>
-          <w:p>
-            <w:pPr>
-              <w:jc w:val="center"/>
-              <w:rPr>
-                <w:b/>
-                <w:bCs/>
-              </w:rPr>
-            </w:pPr>
-            <w:r>
-              <w:rPr>
-                <w:b/>
-                <w:bCs/>
-              </w:rPr>
-              <w:t>RESULTADO</w:t>
-            </w:r>
-          </w:p>
-        </w:tc>
-        <w:tc>
-          <w:tcPr>
-            <w:tcW w:w="7415" w:type="dxa"/>
-          </w:tcPr>
-          <w:p>
-            <w:pPr>
-              <w:rPr>
-                <w:b/>
-                <w:bCs/>
-              </w:rPr>
-            </w:pPr>
-          </w:p>
-        </w:tc>
-      </w:tr>
-    </w:tbl>
     <w:p>
       <w:pPr>
         <w:jc w:val="center"/>
@@ -1662,175 +1561,9 @@
           <w:bCs/>
         </w:rPr>
       </w:pPr>
+      <w:bookmarkStart w:id="1" w:name="_GoBack"/>
+      <w:bookmarkEnd w:id="1"/>
     </w:p>
-    <w:tbl>
-      <w:tblPr>
-        <w:tblStyle w:val="Tablaconcuadrcula"/>
-        <w:tblW w:w="0" w:type="auto"/>
-        <w:tblInd w:w="0" w:type="dxa"/>
-        <w:tblLook w:val="04A0" w:firstRow="1" w:lastRow="0" w:firstColumn="1" w:lastColumn="0" w:noHBand="0" w:noVBand="1"/>
-      </w:tblPr>
-      <w:tblGrid>
-        <w:gridCol w:w="1413"/>
-        <w:gridCol w:w="7415"/>
-      </w:tblGrid>
-      <w:tr>
-        <w:tc>
-          <w:tcPr>
-            <w:tcW w:w="1413" w:type="dxa"/>
-          </w:tcPr>
-          <w:p>
-            <w:pPr>
-              <w:jc w:val="center"/>
-              <w:rPr>
-                <w:b/>
-                <w:bCs/>
-              </w:rPr>
-            </w:pPr>
-            <w:r>
-              <w:rPr>
-                <w:b/>
-                <w:bCs/>
-              </w:rPr>
-              <w:t>NOMBRE</w:t>
-            </w:r>
-          </w:p>
-        </w:tc>
-        <w:tc>
-          <w:tcPr>
-            <w:tcW w:w="7415" w:type="dxa"/>
-          </w:tcPr>
-          <w:p>
-            <w:pPr>
-              <w:rPr>
-                <w:b/>
-                <w:bCs/>
-              </w:rPr>
-            </w:pPr>
-            <w:r>
-              <w:rPr>
-                <w:b/>
-                <w:bCs/>
-              </w:rPr>
-              <w:t>R10</w:t>
-            </w:r>
-          </w:p>
-        </w:tc>
-      </w:tr>
-      <w:tr>
-        <w:tc>
-          <w:tcPr>
-            <w:tcW w:w="1413" w:type="dxa"/>
-          </w:tcPr>
-          <w:p>
-            <w:pPr>
-              <w:jc w:val="center"/>
-              <w:rPr>
-                <w:b/>
-                <w:bCs/>
-              </w:rPr>
-            </w:pPr>
-            <w:r>
-              <w:rPr>
-                <w:b/>
-                <w:bCs/>
-              </w:rPr>
-              <w:t>RESUMEN</w:t>
-            </w:r>
-          </w:p>
-        </w:tc>
-        <w:tc>
-          <w:tcPr>
-            <w:tcW w:w="7415" w:type="dxa"/>
-          </w:tcPr>
-          <w:p>
-            <w:pPr>
-              <w:rPr>
-                <w:b/>
-                <w:bCs/>
-              </w:rPr>
-            </w:pPr>
-          </w:p>
-        </w:tc>
-      </w:tr>
-      <w:tr>
-        <w:tc>
-          <w:tcPr>
-            <w:tcW w:w="1413" w:type="dxa"/>
-          </w:tcPr>
-          <w:p>
-            <w:pPr>
-              <w:jc w:val="center"/>
-              <w:rPr>
-                <w:b/>
-                <w:bCs/>
-              </w:rPr>
-            </w:pPr>
-            <w:r>
-              <w:rPr>
-                <w:b/>
-                <w:bCs/>
-              </w:rPr>
-              <w:t>ENTRADA</w:t>
-            </w:r>
-          </w:p>
-        </w:tc>
-        <w:tc>
-          <w:tcPr>
-            <w:tcW w:w="7415" w:type="dxa"/>
-          </w:tcPr>
-          <w:p>
-            <w:pPr>
-              <w:pStyle w:val="Prrafodelista"/>
-              <w:numPr>
-                <w:ilvl w:val="0"/>
-                <w:numId w:val="1"/>
-              </w:numPr>
-              <w:rPr>
-                <w:b/>
-                <w:bCs/>
-              </w:rPr>
-            </w:pPr>
-          </w:p>
-        </w:tc>
-      </w:tr>
-      <w:tr>
-        <w:tc>
-          <w:tcPr>
-            <w:tcW w:w="1413" w:type="dxa"/>
-          </w:tcPr>
-          <w:p>
-            <w:pPr>
-              <w:jc w:val="center"/>
-              <w:rPr>
-                <w:b/>
-                <w:bCs/>
-              </w:rPr>
-            </w:pPr>
-            <w:r>
-              <w:rPr>
-                <w:b/>
-                <w:bCs/>
-              </w:rPr>
-              <w:t>RESULTADO</w:t>
-            </w:r>
-          </w:p>
-        </w:tc>
-        <w:tc>
-          <w:tcPr>
-            <w:tcW w:w="7415" w:type="dxa"/>
-          </w:tcPr>
-          <w:p>
-            <w:pPr>
-              <w:rPr>
-                <w:b/>
-                <w:bCs/>
-              </w:rPr>
-            </w:pPr>
-          </w:p>
-        </w:tc>
-      </w:tr>
-    </w:tbl>
     <w:p>
       <w:pPr>
         <w:jc w:val="center"/>
@@ -2639,7 +2372,6 @@
                 <w:b/>
                 <w:bCs/>
               </w:rPr>
-              <w:lastRenderedPageBreak/>
               <w:t>R10</w:t>
             </w:r>
           </w:p>
@@ -2686,8 +2418,6 @@
           <w:bCs/>
         </w:rPr>
       </w:pPr>
-      <w:bookmarkStart w:id="1" w:name="_GoBack"/>
-      <w:bookmarkEnd w:id="1"/>
     </w:p>
     <w:sectPr>
       <w:pgSz w:w="12240" w:h="15840"/>

</xml_diff>